<commit_message>
New changes in intervju
</commit_message>
<xml_diff>
--- a/Frågor för intervju om pedagogiken på Grade.docx
+++ b/Frågor för intervju om pedagogiken på Grade.docx
@@ -68,6 +68,19 @@
       <w:pPr>
         <w:pStyle w:val="Liststycke"/>
         <w:numPr>
+          <w:ilvl w:val="1"/>
+          <w:numId w:val="1"/>
+        </w:numPr>
+      </w:pPr>
+      <w:r>
+        <w:t xml:space="preserve">Vilka förutsättningar finns för att ta reda på användaren/studentens tidigare erfarenheter är? </w:t>
+      </w:r>
+    </w:p>
+    <w:p/>
+    <w:p>
+      <w:pPr>
+        <w:pStyle w:val="Liststycke"/>
+        <w:numPr>
           <w:ilvl w:val="0"/>
           <w:numId w:val="1"/>
         </w:numPr>
@@ -116,34 +129,68 @@
       </w:r>
     </w:p>
     <w:p>
-      <w:r>
-        <w:t>3.</w:t>
-      </w:r>
-      <w:r>
-        <w:t xml:space="preserve"> Hur gör ni för att berätta för stundeten vad som ska läras ut?</w:t>
-      </w:r>
-    </w:p>
-    <w:p>
-      <w:pPr>
-        <w:spacing w:before="158" w:after="158"/>
-        <w:outlineLvl w:val="3"/>
-        <w:rPr>
-          <w:rStyle w:val="Starkbetoning"/>
-        </w:rPr>
-      </w:pPr>
-      <w:r>
-        <w:rPr>
-          <w:rStyle w:val="Starkbetoning"/>
-        </w:rPr>
-        <w:t xml:space="preserve">Förväntningar och riktlinjer </w:t>
-      </w:r>
+      <w:pPr>
+        <w:ind w:left="360"/>
+      </w:pPr>
     </w:p>
     <w:p>
       <w:pPr>
         <w:pStyle w:val="Liststycke"/>
         <w:numPr>
           <w:ilvl w:val="0"/>
-          <w:numId w:val="20"/>
+          <w:numId w:val="1"/>
+        </w:numPr>
+      </w:pPr>
+      <w:r>
+        <w:t>Hur gör ni för att berätta för stundeten vad som ska läras ut?</w:t>
+      </w:r>
+    </w:p>
+    <w:p>
+      <w:pPr>
+        <w:ind w:left="360"/>
+      </w:pPr>
+      <w:r>
+        <w:t xml:space="preserve">3.1 Motiveras studenten? I så fall på vilket sätt? </w:t>
+      </w:r>
+    </w:p>
+    <w:p>
+      <w:pPr>
+        <w:pStyle w:val="Liststycke"/>
+        <w:numPr>
+          <w:ilvl w:val="0"/>
+          <w:numId w:val="1"/>
+        </w:numPr>
+      </w:pPr>
+      <w:r>
+        <w:t>Hur bearbetas textinnehål</w:t>
+      </w:r>
+      <w:bookmarkStart w:id="0" w:name="_GoBack"/>
+      <w:bookmarkEnd w:id="0"/>
+      <w:r>
+        <w:t>let i kursen?</w:t>
+      </w:r>
+    </w:p>
+    <w:p>
+      <w:pPr>
+        <w:spacing w:before="158" w:after="158"/>
+        <w:outlineLvl w:val="3"/>
+        <w:rPr>
+          <w:rStyle w:val="Starkbetoning"/>
+        </w:rPr>
+      </w:pPr>
+      <w:r>
+        <w:rPr>
+          <w:rStyle w:val="Starkbetoning"/>
+        </w:rPr>
+        <w:t xml:space="preserve">Förväntningar och riktlinjer </w:t>
+      </w:r>
+    </w:p>
+    <w:p>
+      <w:pPr>
+        <w:pStyle w:val="Liststycke"/>
+        <w:numPr>
+          <w:ilvl w:val="0"/>
+          <w:numId w:val="1"/>
         </w:numPr>
         <w:rPr>
           <w:rStyle w:val="Starkbetoning"/>
@@ -164,11 +211,7 @@
     </w:p>
     <w:p>
       <w:pPr>
-        <w:pStyle w:val="Liststycke"/>
-        <w:numPr>
-          <w:ilvl w:val="0"/>
-          <w:numId w:val="20"/>
-        </w:numPr>
+        <w:ind w:left="360"/>
         <w:rPr>
           <w:rStyle w:val="Starkbetoning"/>
           <w:b w:val="0"/>
@@ -183,16 +226,12 @@
           <w:i w:val="0"/>
           <w:color w:val="auto"/>
         </w:rPr>
-        <w:t>Finns det tydliga formuleringar för vad standarden av prestationen ska utge?</w:t>
+        <w:t>5.1 Hur visas det visuellt?</w:t>
       </w:r>
     </w:p>
     <w:p>
       <w:pPr>
-        <w:pStyle w:val="Liststycke"/>
-        <w:numPr>
-          <w:ilvl w:val="0"/>
-          <w:numId w:val="20"/>
-        </w:numPr>
+        <w:ind w:left="360"/>
         <w:rPr>
           <w:rStyle w:val="Starkbetoning"/>
           <w:b w:val="0"/>
@@ -200,15 +239,21 @@
           <w:color w:val="auto"/>
         </w:rPr>
       </w:pPr>
-      <w:r>
+    </w:p>
+    <w:p>
+      <w:pPr>
+        <w:pStyle w:val="Liststycke"/>
+        <w:numPr>
+          <w:ilvl w:val="0"/>
+          <w:numId w:val="1"/>
+        </w:numPr>
         <w:rPr>
           <w:rStyle w:val="Starkbetoning"/>
           <w:b w:val="0"/>
           <w:i w:val="0"/>
           <w:color w:val="auto"/>
         </w:rPr>
-        <w:t xml:space="preserve">Hur vägleder ni studenten genom kursen? </w:t>
-      </w:r>
+      </w:pPr>
       <w:r>
         <w:rPr>
           <w:rStyle w:val="Starkbetoning"/>
@@ -216,17 +261,23 @@
           <w:i w:val="0"/>
           <w:color w:val="auto"/>
         </w:rPr>
-        <w:t>T.ex.</w:t>
-      </w:r>
-      <w:r>
+        <w:t>Finns det tydliga formuleringar för vad standarden av prestationen ska utge?</w:t>
+      </w:r>
+    </w:p>
+    <w:p>
+      <w:pPr>
+        <w:pStyle w:val="Liststycke"/>
+        <w:numPr>
+          <w:ilvl w:val="0"/>
+          <w:numId w:val="1"/>
+        </w:numPr>
         <w:rPr>
           <w:rStyle w:val="Starkbetoning"/>
           <w:b w:val="0"/>
           <w:i w:val="0"/>
           <w:color w:val="auto"/>
         </w:rPr>
-        <w:t xml:space="preserve"> </w:t>
-      </w:r>
+      </w:pPr>
       <w:r>
         <w:rPr>
           <w:rStyle w:val="Starkbetoning"/>
@@ -234,17 +285,62 @@
           <w:i w:val="0"/>
           <w:color w:val="auto"/>
         </w:rPr>
-        <w:t>förklaringar eller lättare bilder.</w:t>
-      </w:r>
-    </w:p>
-    <w:p>
-      <w:pPr>
+        <w:t xml:space="preserve">Hur vägleder ni studenten genom kursen? </w:t>
+      </w:r>
+      <w:r>
         <w:rPr>
           <w:rStyle w:val="Starkbetoning"/>
           <w:b w:val="0"/>
           <w:i w:val="0"/>
           <w:color w:val="auto"/>
         </w:rPr>
+        <w:t>T.ex.</w:t>
+      </w:r>
+      <w:r>
+        <w:rPr>
+          <w:rStyle w:val="Starkbetoning"/>
+          <w:b w:val="0"/>
+          <w:i w:val="0"/>
+          <w:color w:val="auto"/>
+        </w:rPr>
+        <w:t xml:space="preserve"> </w:t>
+      </w:r>
+      <w:r>
+        <w:rPr>
+          <w:rStyle w:val="Starkbetoning"/>
+          <w:b w:val="0"/>
+          <w:i w:val="0"/>
+          <w:color w:val="auto"/>
+        </w:rPr>
+        <w:t xml:space="preserve">förklaringar eller </w:t>
+      </w:r>
+      <w:r>
+        <w:rPr>
+          <w:rStyle w:val="Starkbetoning"/>
+          <w:b w:val="0"/>
+          <w:i w:val="0"/>
+          <w:color w:val="auto"/>
+        </w:rPr>
+        <w:t>enklare</w:t>
+      </w:r>
+      <w:r>
+        <w:rPr>
+          <w:rStyle w:val="Starkbetoning"/>
+          <w:b w:val="0"/>
+          <w:i w:val="0"/>
+          <w:color w:val="auto"/>
+        </w:rPr>
+        <w:t xml:space="preserve"> bilder.</w:t>
+      </w:r>
+    </w:p>
+    <w:p>
+      <w:pPr>
+        <w:rPr>
+          <w:rStyle w:val="Starkbetoning"/>
+          <w:b w:val="0"/>
+          <w:i w:val="0"/>
+          <w:color w:val="auto"/>
+        </w:rPr>
       </w:pPr>
     </w:p>
     <w:p>
@@ -265,7 +361,7 @@
         <w:pStyle w:val="Liststycke"/>
         <w:numPr>
           <w:ilvl w:val="0"/>
-          <w:numId w:val="20"/>
+          <w:numId w:val="1"/>
         </w:numPr>
         <w:rPr>
           <w:rStyle w:val="Betoning"/>
@@ -285,7 +381,7 @@
         <w:pStyle w:val="Liststycke"/>
         <w:numPr>
           <w:ilvl w:val="0"/>
-          <w:numId w:val="20"/>
+          <w:numId w:val="1"/>
         </w:numPr>
         <w:rPr>
           <w:rStyle w:val="Betoning"/>
@@ -305,7 +401,7 @@
         <w:pStyle w:val="Liststycke"/>
         <w:numPr>
           <w:ilvl w:val="1"/>
-          <w:numId w:val="20"/>
+          <w:numId w:val="31"/>
         </w:numPr>
         <w:rPr>
           <w:rStyle w:val="Betoning"/>
@@ -319,13 +415,22 @@
         </w:rPr>
         <w:t>Identifierar ni vilka resurser studenten behöver för att genomföra kursen?</w:t>
       </w:r>
+    </w:p>
+    <w:p>
+      <w:pPr>
+        <w:pStyle w:val="Liststycke"/>
+        <w:rPr>
+          <w:rStyle w:val="Betoning"/>
+          <w:i w:val="0"/>
+        </w:rPr>
+      </w:pPr>
     </w:p>
     <w:p>
       <w:pPr>
         <w:pStyle w:val="Liststycke"/>
         <w:numPr>
           <w:ilvl w:val="0"/>
-          <w:numId w:val="20"/>
+          <w:numId w:val="1"/>
         </w:numPr>
         <w:rPr>
           <w:rStyle w:val="Betoning"/>
@@ -345,7 +450,7 @@
         <w:pStyle w:val="Liststycke"/>
         <w:numPr>
           <w:ilvl w:val="1"/>
-          <w:numId w:val="20"/>
+          <w:numId w:val="1"/>
         </w:numPr>
         <w:rPr>
           <w:rStyle w:val="Betoning"/>
@@ -359,13 +464,23 @@
         </w:rPr>
         <w:t>Finns det tillgänglig hjälp?</w:t>
       </w:r>
+    </w:p>
+    <w:p>
+      <w:pPr>
+        <w:pStyle w:val="Liststycke"/>
+        <w:ind w:left="792"/>
+        <w:rPr>
+          <w:rStyle w:val="Betoning"/>
+          <w:i w:val="0"/>
+        </w:rPr>
+      </w:pPr>
     </w:p>
     <w:p>
       <w:pPr>
         <w:pStyle w:val="Liststycke"/>
         <w:numPr>
           <w:ilvl w:val="0"/>
-          <w:numId w:val="20"/>
+          <w:numId w:val="1"/>
         </w:numPr>
         <w:rPr>
           <w:rStyle w:val="Betoning"/>
@@ -400,7 +515,7 @@
         <w:pStyle w:val="Liststycke"/>
         <w:numPr>
           <w:ilvl w:val="0"/>
-          <w:numId w:val="20"/>
+          <w:numId w:val="1"/>
         </w:numPr>
         <w:spacing w:before="158" w:after="158"/>
         <w:outlineLvl w:val="3"/>
@@ -426,7 +541,7 @@
         <w:pStyle w:val="Liststycke"/>
         <w:numPr>
           <w:ilvl w:val="0"/>
-          <w:numId w:val="20"/>
+          <w:numId w:val="1"/>
         </w:numPr>
         <w:spacing w:before="158" w:after="158"/>
         <w:outlineLvl w:val="3"/>
@@ -473,7 +588,7 @@
         <w:pStyle w:val="Liststycke"/>
         <w:numPr>
           <w:ilvl w:val="0"/>
-          <w:numId w:val="20"/>
+          <w:numId w:val="1"/>
         </w:numPr>
         <w:spacing w:before="158" w:after="158"/>
         <w:outlineLvl w:val="3"/>
@@ -499,7 +614,7 @@
         <w:pStyle w:val="Liststycke"/>
         <w:numPr>
           <w:ilvl w:val="0"/>
-          <w:numId w:val="20"/>
+          <w:numId w:val="1"/>
         </w:numPr>
         <w:spacing w:before="158" w:after="158"/>
         <w:outlineLvl w:val="3"/>
@@ -538,10 +653,11 @@
         <w:pStyle w:val="Liststycke"/>
         <w:numPr>
           <w:ilvl w:val="0"/>
-          <w:numId w:val="20"/>
+          <w:numId w:val="1"/>
         </w:numPr>
       </w:pPr>
       <w:r>
+        <w:lastRenderedPageBreak/>
         <w:t>Hur framgångsrik var kursen för att skapa en miljö som bidrog till lärande?</w:t>
       </w:r>
     </w:p>
@@ -550,7 +666,7 @@
         <w:pStyle w:val="Liststycke"/>
         <w:numPr>
           <w:ilvl w:val="0"/>
-          <w:numId w:val="20"/>
+          <w:numId w:val="1"/>
         </w:numPr>
       </w:pPr>
       <w:r>
@@ -560,41 +676,24 @@
     <w:p>
       <w:pPr>
         <w:pStyle w:val="Liststycke"/>
+        <w:numPr>
+          <w:ilvl w:val="0"/>
+          <w:numId w:val="1"/>
+        </w:numPr>
       </w:pPr>
     </w:p>
     <w:p>
       <w:r>
-        <w:t>Hur görs granskningen av material eller tidigare erfarenheter?</w:t>
+        <w:t xml:space="preserve">Hur är intressent för att lära sig? </w:t>
+      </w:r>
+    </w:p>
+    <w:p>
+      <w:r>
+        <w:t>Finns det förutsättningar som räknas med?</w:t>
       </w:r>
     </w:p>
     <w:p/>
     <w:p>
-      <w:r>
-        <w:t>Vilka förutsättningar fin</w:t>
-      </w:r>
-      <w:r>
-        <w:t xml:space="preserve">ns för att ta reda på användaren/studentens tidigare erfarenheter är? </w:t>
-      </w:r>
-    </w:p>
-    <w:p>
-      <w:r>
-        <w:t>Hur mycket information redovisas angående användaren/studenten från företaget?</w:t>
-      </w:r>
-    </w:p>
-    <w:p/>
-    <w:p>
-      <w:r>
-        <w:t xml:space="preserve">Hur är intressent för att lära sig? </w:t>
-      </w:r>
-    </w:p>
-    <w:p>
-      <w:r>
-        <w:lastRenderedPageBreak/>
-        <w:t>Finns det förutsättningar som räknas med?</w:t>
-      </w:r>
-    </w:p>
-    <w:p/>
-    <w:p>
       <w:pPr>
         <w:rPr>
           <w:rFonts w:ascii="Times New Roman" w:eastAsia="Times New Roman" w:hAnsi="Times New Roman" w:cs="Times New Roman"/>
@@ -935,10 +1034,7 @@
         <w:t>.</w:t>
       </w:r>
     </w:p>
-    <w:p>
-      <w:bookmarkStart w:id="0" w:name="_GoBack"/>
-      <w:bookmarkEnd w:id="0"/>
-    </w:p>
+    <w:p/>
     <w:sectPr>
       <w:pgSz w:w="11900" w:h="16840"/>
       <w:pgMar w:top="1417" w:right="1417" w:bottom="1417" w:left="1417" w:header="708" w:footer="708" w:gutter="0"/>
@@ -1041,6 +1137,359 @@
     </w:lvl>
   </w:abstractNum>
   <w:abstractNum w:abstractNumId="1">
+    <w:nsid w:val="0991411E"/>
+    <w:multiLevelType w:val="multilevel"/>
+    <w:tmpl w:val="041D001F"/>
+    <w:lvl w:ilvl="0">
+      <w:start w:val="1"/>
+      <w:numFmt w:val="decimal"/>
+      <w:lvlText w:val="%1."/>
+      <w:lvlJc w:val="left"/>
+      <w:pPr>
+        <w:ind w:left="360" w:hanging="360"/>
+      </w:pPr>
+    </w:lvl>
+    <w:lvl w:ilvl="1">
+      <w:start w:val="1"/>
+      <w:numFmt w:val="decimal"/>
+      <w:lvlText w:val="%1.%2."/>
+      <w:lvlJc w:val="left"/>
+      <w:pPr>
+        <w:ind w:left="792" w:hanging="432"/>
+      </w:pPr>
+    </w:lvl>
+    <w:lvl w:ilvl="2">
+      <w:start w:val="1"/>
+      <w:numFmt w:val="decimal"/>
+      <w:lvlText w:val="%1.%2.%3."/>
+      <w:lvlJc w:val="left"/>
+      <w:pPr>
+        <w:ind w:left="1224" w:hanging="504"/>
+      </w:pPr>
+    </w:lvl>
+    <w:lvl w:ilvl="3">
+      <w:start w:val="1"/>
+      <w:numFmt w:val="decimal"/>
+      <w:lvlText w:val="%1.%2.%3.%4."/>
+      <w:lvlJc w:val="left"/>
+      <w:pPr>
+        <w:ind w:left="1728" w:hanging="648"/>
+      </w:pPr>
+    </w:lvl>
+    <w:lvl w:ilvl="4">
+      <w:start w:val="1"/>
+      <w:numFmt w:val="decimal"/>
+      <w:lvlText w:val="%1.%2.%3.%4.%5."/>
+      <w:lvlJc w:val="left"/>
+      <w:pPr>
+        <w:ind w:left="2232" w:hanging="792"/>
+      </w:pPr>
+    </w:lvl>
+    <w:lvl w:ilvl="5">
+      <w:start w:val="1"/>
+      <w:numFmt w:val="decimal"/>
+      <w:lvlText w:val="%1.%2.%3.%4.%5.%6."/>
+      <w:lvlJc w:val="left"/>
+      <w:pPr>
+        <w:ind w:left="2736" w:hanging="936"/>
+      </w:pPr>
+    </w:lvl>
+    <w:lvl w:ilvl="6">
+      <w:start w:val="1"/>
+      <w:numFmt w:val="decimal"/>
+      <w:lvlText w:val="%1.%2.%3.%4.%5.%6.%7."/>
+      <w:lvlJc w:val="left"/>
+      <w:pPr>
+        <w:ind w:left="3240" w:hanging="1080"/>
+      </w:pPr>
+    </w:lvl>
+    <w:lvl w:ilvl="7">
+      <w:start w:val="1"/>
+      <w:numFmt w:val="decimal"/>
+      <w:lvlText w:val="%1.%2.%3.%4.%5.%6.%7.%8."/>
+      <w:lvlJc w:val="left"/>
+      <w:pPr>
+        <w:ind w:left="3744" w:hanging="1224"/>
+      </w:pPr>
+    </w:lvl>
+    <w:lvl w:ilvl="8">
+      <w:start w:val="1"/>
+      <w:numFmt w:val="decimal"/>
+      <w:lvlText w:val="%1.%2.%3.%4.%5.%6.%7.%8.%9."/>
+      <w:lvlJc w:val="left"/>
+      <w:pPr>
+        <w:ind w:left="4320" w:hanging="1440"/>
+      </w:pPr>
+    </w:lvl>
+  </w:abstractNum>
+  <w:abstractNum w:abstractNumId="2">
+    <w:nsid w:val="0A0E66EF"/>
+    <w:multiLevelType w:val="multilevel"/>
+    <w:tmpl w:val="041D001F"/>
+    <w:lvl w:ilvl="0">
+      <w:start w:val="1"/>
+      <w:numFmt w:val="decimal"/>
+      <w:lvlText w:val="%1."/>
+      <w:lvlJc w:val="left"/>
+      <w:pPr>
+        <w:ind w:left="360" w:hanging="360"/>
+      </w:pPr>
+      <w:rPr>
+        <w:rFonts w:hint="default"/>
+      </w:rPr>
+    </w:lvl>
+    <w:lvl w:ilvl="1">
+      <w:start w:val="1"/>
+      <w:numFmt w:val="decimal"/>
+      <w:lvlText w:val="%1.%2."/>
+      <w:lvlJc w:val="left"/>
+      <w:pPr>
+        <w:ind w:left="792" w:hanging="432"/>
+      </w:pPr>
+    </w:lvl>
+    <w:lvl w:ilvl="2">
+      <w:start w:val="1"/>
+      <w:numFmt w:val="decimal"/>
+      <w:lvlText w:val="%1.%2.%3."/>
+      <w:lvlJc w:val="left"/>
+      <w:pPr>
+        <w:ind w:left="1224" w:hanging="504"/>
+      </w:pPr>
+    </w:lvl>
+    <w:lvl w:ilvl="3">
+      <w:start w:val="1"/>
+      <w:numFmt w:val="decimal"/>
+      <w:lvlText w:val="%1.%2.%3.%4."/>
+      <w:lvlJc w:val="left"/>
+      <w:pPr>
+        <w:ind w:left="1728" w:hanging="648"/>
+      </w:pPr>
+    </w:lvl>
+    <w:lvl w:ilvl="4">
+      <w:start w:val="1"/>
+      <w:numFmt w:val="decimal"/>
+      <w:lvlText w:val="%1.%2.%3.%4.%5."/>
+      <w:lvlJc w:val="left"/>
+      <w:pPr>
+        <w:ind w:left="2232" w:hanging="792"/>
+      </w:pPr>
+    </w:lvl>
+    <w:lvl w:ilvl="5">
+      <w:start w:val="1"/>
+      <w:numFmt w:val="decimal"/>
+      <w:lvlText w:val="%1.%2.%3.%4.%5.%6."/>
+      <w:lvlJc w:val="left"/>
+      <w:pPr>
+        <w:ind w:left="2736" w:hanging="936"/>
+      </w:pPr>
+    </w:lvl>
+    <w:lvl w:ilvl="6">
+      <w:start w:val="1"/>
+      <w:numFmt w:val="decimal"/>
+      <w:lvlText w:val="%1.%2.%3.%4.%5.%6.%7."/>
+      <w:lvlJc w:val="left"/>
+      <w:pPr>
+        <w:ind w:left="3240" w:hanging="1080"/>
+      </w:pPr>
+    </w:lvl>
+    <w:lvl w:ilvl="7">
+      <w:start w:val="1"/>
+      <w:numFmt w:val="decimal"/>
+      <w:lvlText w:val="%1.%2.%3.%4.%5.%6.%7.%8."/>
+      <w:lvlJc w:val="left"/>
+      <w:pPr>
+        <w:ind w:left="3744" w:hanging="1224"/>
+      </w:pPr>
+    </w:lvl>
+    <w:lvl w:ilvl="8">
+      <w:start w:val="1"/>
+      <w:numFmt w:val="decimal"/>
+      <w:lvlText w:val="%1.%2.%3.%4.%5.%6.%7.%8.%9."/>
+      <w:lvlJc w:val="left"/>
+      <w:pPr>
+        <w:ind w:left="4320" w:hanging="1440"/>
+      </w:pPr>
+    </w:lvl>
+  </w:abstractNum>
+  <w:abstractNum w:abstractNumId="3">
+    <w:nsid w:val="0A866C3A"/>
+    <w:multiLevelType w:val="multilevel"/>
+    <w:tmpl w:val="5FA25022"/>
+    <w:lvl w:ilvl="0">
+      <w:start w:val="4"/>
+      <w:numFmt w:val="decimal"/>
+      <w:lvlText w:val="%1."/>
+      <w:lvlJc w:val="left"/>
+      <w:pPr>
+        <w:ind w:left="720" w:hanging="360"/>
+      </w:pPr>
+      <w:rPr>
+        <w:rFonts w:hint="default"/>
+      </w:rPr>
+    </w:lvl>
+    <w:lvl w:ilvl="1">
+      <w:start w:val="1"/>
+      <w:numFmt w:val="lowerLetter"/>
+      <w:lvlText w:val="%2."/>
+      <w:lvlJc w:val="left"/>
+      <w:pPr>
+        <w:ind w:left="1440" w:hanging="360"/>
+      </w:pPr>
+    </w:lvl>
+    <w:lvl w:ilvl="2">
+      <w:start w:val="1"/>
+      <w:numFmt w:val="lowerRoman"/>
+      <w:lvlText w:val="%3."/>
+      <w:lvlJc w:val="right"/>
+      <w:pPr>
+        <w:ind w:left="2160" w:hanging="180"/>
+      </w:pPr>
+    </w:lvl>
+    <w:lvl w:ilvl="3">
+      <w:start w:val="1"/>
+      <w:numFmt w:val="decimal"/>
+      <w:lvlText w:val="%4."/>
+      <w:lvlJc w:val="left"/>
+      <w:pPr>
+        <w:ind w:left="2880" w:hanging="360"/>
+      </w:pPr>
+    </w:lvl>
+    <w:lvl w:ilvl="4">
+      <w:start w:val="1"/>
+      <w:numFmt w:val="lowerLetter"/>
+      <w:lvlText w:val="%5."/>
+      <w:lvlJc w:val="left"/>
+      <w:pPr>
+        <w:ind w:left="3600" w:hanging="360"/>
+      </w:pPr>
+    </w:lvl>
+    <w:lvl w:ilvl="5">
+      <w:start w:val="1"/>
+      <w:numFmt w:val="lowerRoman"/>
+      <w:lvlText w:val="%6."/>
+      <w:lvlJc w:val="right"/>
+      <w:pPr>
+        <w:ind w:left="4320" w:hanging="180"/>
+      </w:pPr>
+    </w:lvl>
+    <w:lvl w:ilvl="6">
+      <w:start w:val="1"/>
+      <w:numFmt w:val="decimal"/>
+      <w:lvlText w:val="%7."/>
+      <w:lvlJc w:val="left"/>
+      <w:pPr>
+        <w:ind w:left="5040" w:hanging="360"/>
+      </w:pPr>
+    </w:lvl>
+    <w:lvl w:ilvl="7">
+      <w:start w:val="1"/>
+      <w:numFmt w:val="lowerLetter"/>
+      <w:lvlText w:val="%8."/>
+      <w:lvlJc w:val="left"/>
+      <w:pPr>
+        <w:ind w:left="5760" w:hanging="360"/>
+      </w:pPr>
+    </w:lvl>
+    <w:lvl w:ilvl="8">
+      <w:start w:val="1"/>
+      <w:numFmt w:val="lowerRoman"/>
+      <w:lvlText w:val="%9."/>
+      <w:lvlJc w:val="right"/>
+      <w:pPr>
+        <w:ind w:left="6480" w:hanging="180"/>
+      </w:pPr>
+    </w:lvl>
+  </w:abstractNum>
+  <w:abstractNum w:abstractNumId="4">
+    <w:nsid w:val="0A894E73"/>
+    <w:multiLevelType w:val="multilevel"/>
+    <w:tmpl w:val="F510220C"/>
+    <w:lvl w:ilvl="0">
+      <w:start w:val="1"/>
+      <w:numFmt w:val="decimal"/>
+      <w:lvlText w:val="%1."/>
+      <w:lvlJc w:val="left"/>
+      <w:pPr>
+        <w:ind w:left="360" w:hanging="360"/>
+      </w:pPr>
+      <w:rPr>
+        <w:rFonts w:asciiTheme="majorHAnsi" w:eastAsiaTheme="minorEastAsia" w:hAnsiTheme="majorHAnsi" w:cstheme="minorBidi"/>
+      </w:rPr>
+    </w:lvl>
+    <w:lvl w:ilvl="1">
+      <w:start w:val="1"/>
+      <w:numFmt w:val="decimal"/>
+      <w:lvlText w:val="%1.%2."/>
+      <w:lvlJc w:val="left"/>
+      <w:pPr>
+        <w:ind w:left="792" w:hanging="432"/>
+      </w:pPr>
+    </w:lvl>
+    <w:lvl w:ilvl="2">
+      <w:start w:val="1"/>
+      <w:numFmt w:val="decimal"/>
+      <w:lvlText w:val="%1.%2.%3."/>
+      <w:lvlJc w:val="left"/>
+      <w:pPr>
+        <w:ind w:left="1224" w:hanging="504"/>
+      </w:pPr>
+    </w:lvl>
+    <w:lvl w:ilvl="3">
+      <w:start w:val="1"/>
+      <w:numFmt w:val="decimal"/>
+      <w:lvlText w:val="%1.%2.%3.%4."/>
+      <w:lvlJc w:val="left"/>
+      <w:pPr>
+        <w:ind w:left="1728" w:hanging="648"/>
+      </w:pPr>
+    </w:lvl>
+    <w:lvl w:ilvl="4">
+      <w:start w:val="1"/>
+      <w:numFmt w:val="decimal"/>
+      <w:lvlText w:val="%1.%2.%3.%4.%5."/>
+      <w:lvlJc w:val="left"/>
+      <w:pPr>
+        <w:ind w:left="2232" w:hanging="792"/>
+      </w:pPr>
+    </w:lvl>
+    <w:lvl w:ilvl="5">
+      <w:start w:val="1"/>
+      <w:numFmt w:val="decimal"/>
+      <w:lvlText w:val="%1.%2.%3.%4.%5.%6."/>
+      <w:lvlJc w:val="left"/>
+      <w:pPr>
+        <w:ind w:left="2736" w:hanging="936"/>
+      </w:pPr>
+    </w:lvl>
+    <w:lvl w:ilvl="6">
+      <w:start w:val="1"/>
+      <w:numFmt w:val="decimal"/>
+      <w:lvlText w:val="%1.%2.%3.%4.%5.%6.%7."/>
+      <w:lvlJc w:val="left"/>
+      <w:pPr>
+        <w:ind w:left="3240" w:hanging="1080"/>
+      </w:pPr>
+    </w:lvl>
+    <w:lvl w:ilvl="7">
+      <w:start w:val="1"/>
+      <w:numFmt w:val="decimal"/>
+      <w:lvlText w:val="%1.%2.%3.%4.%5.%6.%7.%8."/>
+      <w:lvlJc w:val="left"/>
+      <w:pPr>
+        <w:ind w:left="3744" w:hanging="1224"/>
+      </w:pPr>
+    </w:lvl>
+    <w:lvl w:ilvl="8">
+      <w:start w:val="1"/>
+      <w:numFmt w:val="decimal"/>
+      <w:lvlText w:val="%1.%2.%3.%4.%5.%6.%7.%8.%9."/>
+      <w:lvlJc w:val="left"/>
+      <w:pPr>
+        <w:ind w:left="4320" w:hanging="1440"/>
+      </w:pPr>
+    </w:lvl>
+  </w:abstractNum>
+  <w:abstractNum w:abstractNumId="5">
     <w:nsid w:val="10A12D32"/>
     <w:multiLevelType w:val="hybridMultilevel"/>
     <w:tmpl w:val="0D221AC2"/>
@@ -1129,7 +1578,96 @@
       </w:pPr>
     </w:lvl>
   </w:abstractNum>
-  <w:abstractNum w:abstractNumId="2">
+  <w:abstractNum w:abstractNumId="6">
+    <w:nsid w:val="16212AB1"/>
+    <w:multiLevelType w:val="multilevel"/>
+    <w:tmpl w:val="041D001F"/>
+    <w:lvl w:ilvl="0">
+      <w:start w:val="1"/>
+      <w:numFmt w:val="decimal"/>
+      <w:lvlText w:val="%1."/>
+      <w:lvlJc w:val="left"/>
+      <w:pPr>
+        <w:ind w:left="360" w:hanging="360"/>
+      </w:pPr>
+      <w:rPr>
+        <w:rFonts w:hint="default"/>
+      </w:rPr>
+    </w:lvl>
+    <w:lvl w:ilvl="1">
+      <w:start w:val="1"/>
+      <w:numFmt w:val="decimal"/>
+      <w:lvlText w:val="%1.%2."/>
+      <w:lvlJc w:val="left"/>
+      <w:pPr>
+        <w:ind w:left="792" w:hanging="432"/>
+      </w:pPr>
+    </w:lvl>
+    <w:lvl w:ilvl="2">
+      <w:start w:val="1"/>
+      <w:numFmt w:val="decimal"/>
+      <w:lvlText w:val="%1.%2.%3."/>
+      <w:lvlJc w:val="left"/>
+      <w:pPr>
+        <w:ind w:left="1224" w:hanging="504"/>
+      </w:pPr>
+    </w:lvl>
+    <w:lvl w:ilvl="3">
+      <w:start w:val="1"/>
+      <w:numFmt w:val="decimal"/>
+      <w:lvlText w:val="%1.%2.%3.%4."/>
+      <w:lvlJc w:val="left"/>
+      <w:pPr>
+        <w:ind w:left="1728" w:hanging="648"/>
+      </w:pPr>
+    </w:lvl>
+    <w:lvl w:ilvl="4">
+      <w:start w:val="1"/>
+      <w:numFmt w:val="decimal"/>
+      <w:lvlText w:val="%1.%2.%3.%4.%5."/>
+      <w:lvlJc w:val="left"/>
+      <w:pPr>
+        <w:ind w:left="2232" w:hanging="792"/>
+      </w:pPr>
+    </w:lvl>
+    <w:lvl w:ilvl="5">
+      <w:start w:val="1"/>
+      <w:numFmt w:val="decimal"/>
+      <w:lvlText w:val="%1.%2.%3.%4.%5.%6."/>
+      <w:lvlJc w:val="left"/>
+      <w:pPr>
+        <w:ind w:left="2736" w:hanging="936"/>
+      </w:pPr>
+    </w:lvl>
+    <w:lvl w:ilvl="6">
+      <w:start w:val="1"/>
+      <w:numFmt w:val="decimal"/>
+      <w:lvlText w:val="%1.%2.%3.%4.%5.%6.%7."/>
+      <w:lvlJc w:val="left"/>
+      <w:pPr>
+        <w:ind w:left="3240" w:hanging="1080"/>
+      </w:pPr>
+    </w:lvl>
+    <w:lvl w:ilvl="7">
+      <w:start w:val="1"/>
+      <w:numFmt w:val="decimal"/>
+      <w:lvlText w:val="%1.%2.%3.%4.%5.%6.%7.%8."/>
+      <w:lvlJc w:val="left"/>
+      <w:pPr>
+        <w:ind w:left="3744" w:hanging="1224"/>
+      </w:pPr>
+    </w:lvl>
+    <w:lvl w:ilvl="8">
+      <w:start w:val="1"/>
+      <w:numFmt w:val="decimal"/>
+      <w:lvlText w:val="%1.%2.%3.%4.%5.%6.%7.%8.%9."/>
+      <w:lvlJc w:val="left"/>
+      <w:pPr>
+        <w:ind w:left="4320" w:hanging="1440"/>
+      </w:pPr>
+    </w:lvl>
+  </w:abstractNum>
+  <w:abstractNum w:abstractNumId="7">
     <w:nsid w:val="1A52034C"/>
     <w:multiLevelType w:val="multilevel"/>
     <w:tmpl w:val="4CDE548A"/>
@@ -1242,7 +1780,7 @@
       </w:pPr>
     </w:lvl>
   </w:abstractNum>
-  <w:abstractNum w:abstractNumId="3">
+  <w:abstractNum w:abstractNumId="8">
     <w:nsid w:val="2B16204D"/>
     <w:multiLevelType w:val="multilevel"/>
     <w:tmpl w:val="F510220C"/>
@@ -1331,7 +1869,7 @@
       </w:pPr>
     </w:lvl>
   </w:abstractNum>
-  <w:abstractNum w:abstractNumId="4">
+  <w:abstractNum w:abstractNumId="9">
     <w:nsid w:val="343E75B2"/>
     <w:multiLevelType w:val="multilevel"/>
     <w:tmpl w:val="EC3A25D4"/>
@@ -1444,7 +1982,96 @@
       </w:pPr>
     </w:lvl>
   </w:abstractNum>
-  <w:abstractNum w:abstractNumId="5">
+  <w:abstractNum w:abstractNumId="10">
+    <w:nsid w:val="37C41F3F"/>
+    <w:multiLevelType w:val="multilevel"/>
+    <w:tmpl w:val="F510220C"/>
+    <w:lvl w:ilvl="0">
+      <w:start w:val="1"/>
+      <w:numFmt w:val="decimal"/>
+      <w:lvlText w:val="%1."/>
+      <w:lvlJc w:val="left"/>
+      <w:pPr>
+        <w:ind w:left="360" w:hanging="360"/>
+      </w:pPr>
+      <w:rPr>
+        <w:rFonts w:asciiTheme="majorHAnsi" w:eastAsiaTheme="minorEastAsia" w:hAnsiTheme="majorHAnsi" w:cstheme="minorBidi"/>
+      </w:rPr>
+    </w:lvl>
+    <w:lvl w:ilvl="1">
+      <w:start w:val="1"/>
+      <w:numFmt w:val="decimal"/>
+      <w:lvlText w:val="%1.%2."/>
+      <w:lvlJc w:val="left"/>
+      <w:pPr>
+        <w:ind w:left="792" w:hanging="432"/>
+      </w:pPr>
+    </w:lvl>
+    <w:lvl w:ilvl="2">
+      <w:start w:val="1"/>
+      <w:numFmt w:val="decimal"/>
+      <w:lvlText w:val="%1.%2.%3."/>
+      <w:lvlJc w:val="left"/>
+      <w:pPr>
+        <w:ind w:left="1224" w:hanging="504"/>
+      </w:pPr>
+    </w:lvl>
+    <w:lvl w:ilvl="3">
+      <w:start w:val="1"/>
+      <w:numFmt w:val="decimal"/>
+      <w:lvlText w:val="%1.%2.%3.%4."/>
+      <w:lvlJc w:val="left"/>
+      <w:pPr>
+        <w:ind w:left="1728" w:hanging="648"/>
+      </w:pPr>
+    </w:lvl>
+    <w:lvl w:ilvl="4">
+      <w:start w:val="1"/>
+      <w:numFmt w:val="decimal"/>
+      <w:lvlText w:val="%1.%2.%3.%4.%5."/>
+      <w:lvlJc w:val="left"/>
+      <w:pPr>
+        <w:ind w:left="2232" w:hanging="792"/>
+      </w:pPr>
+    </w:lvl>
+    <w:lvl w:ilvl="5">
+      <w:start w:val="1"/>
+      <w:numFmt w:val="decimal"/>
+      <w:lvlText w:val="%1.%2.%3.%4.%5.%6."/>
+      <w:lvlJc w:val="left"/>
+      <w:pPr>
+        <w:ind w:left="2736" w:hanging="936"/>
+      </w:pPr>
+    </w:lvl>
+    <w:lvl w:ilvl="6">
+      <w:start w:val="1"/>
+      <w:numFmt w:val="decimal"/>
+      <w:lvlText w:val="%1.%2.%3.%4.%5.%6.%7."/>
+      <w:lvlJc w:val="left"/>
+      <w:pPr>
+        <w:ind w:left="3240" w:hanging="1080"/>
+      </w:pPr>
+    </w:lvl>
+    <w:lvl w:ilvl="7">
+      <w:start w:val="1"/>
+      <w:numFmt w:val="decimal"/>
+      <w:lvlText w:val="%1.%2.%3.%4.%5.%6.%7.%8."/>
+      <w:lvlJc w:val="left"/>
+      <w:pPr>
+        <w:ind w:left="3744" w:hanging="1224"/>
+      </w:pPr>
+    </w:lvl>
+    <w:lvl w:ilvl="8">
+      <w:start w:val="1"/>
+      <w:numFmt w:val="decimal"/>
+      <w:lvlText w:val="%1.%2.%3.%4.%5.%6.%7.%8.%9."/>
+      <w:lvlJc w:val="left"/>
+      <w:pPr>
+        <w:ind w:left="4320" w:hanging="1440"/>
+      </w:pPr>
+    </w:lvl>
+  </w:abstractNum>
+  <w:abstractNum w:abstractNumId="11">
     <w:nsid w:val="3DFD5780"/>
     <w:multiLevelType w:val="multilevel"/>
     <w:tmpl w:val="5FA25022"/>
@@ -1533,7 +2160,7 @@
       </w:pPr>
     </w:lvl>
   </w:abstractNum>
-  <w:abstractNum w:abstractNumId="6">
+  <w:abstractNum w:abstractNumId="12">
     <w:nsid w:val="438E4ED1"/>
     <w:multiLevelType w:val="hybridMultilevel"/>
     <w:tmpl w:val="EEF8279E"/>
@@ -1622,7 +2249,182 @@
       </w:pPr>
     </w:lvl>
   </w:abstractNum>
-  <w:abstractNum w:abstractNumId="7">
+  <w:abstractNum w:abstractNumId="13">
+    <w:nsid w:val="470E2775"/>
+    <w:multiLevelType w:val="multilevel"/>
+    <w:tmpl w:val="041D001F"/>
+    <w:lvl w:ilvl="0">
+      <w:start w:val="1"/>
+      <w:numFmt w:val="decimal"/>
+      <w:lvlText w:val="%1."/>
+      <w:lvlJc w:val="left"/>
+      <w:pPr>
+        <w:ind w:left="360" w:hanging="360"/>
+      </w:pPr>
+    </w:lvl>
+    <w:lvl w:ilvl="1">
+      <w:start w:val="1"/>
+      <w:numFmt w:val="decimal"/>
+      <w:lvlText w:val="%1.%2."/>
+      <w:lvlJc w:val="left"/>
+      <w:pPr>
+        <w:ind w:left="792" w:hanging="432"/>
+      </w:pPr>
+    </w:lvl>
+    <w:lvl w:ilvl="2">
+      <w:start w:val="1"/>
+      <w:numFmt w:val="decimal"/>
+      <w:lvlText w:val="%1.%2.%3."/>
+      <w:lvlJc w:val="left"/>
+      <w:pPr>
+        <w:ind w:left="1224" w:hanging="504"/>
+      </w:pPr>
+    </w:lvl>
+    <w:lvl w:ilvl="3">
+      <w:start w:val="1"/>
+      <w:numFmt w:val="decimal"/>
+      <w:lvlText w:val="%1.%2.%3.%4."/>
+      <w:lvlJc w:val="left"/>
+      <w:pPr>
+        <w:ind w:left="1728" w:hanging="648"/>
+      </w:pPr>
+    </w:lvl>
+    <w:lvl w:ilvl="4">
+      <w:start w:val="1"/>
+      <w:numFmt w:val="decimal"/>
+      <w:lvlText w:val="%1.%2.%3.%4.%5."/>
+      <w:lvlJc w:val="left"/>
+      <w:pPr>
+        <w:ind w:left="2232" w:hanging="792"/>
+      </w:pPr>
+    </w:lvl>
+    <w:lvl w:ilvl="5">
+      <w:start w:val="1"/>
+      <w:numFmt w:val="decimal"/>
+      <w:lvlText w:val="%1.%2.%3.%4.%5.%6."/>
+      <w:lvlJc w:val="left"/>
+      <w:pPr>
+        <w:ind w:left="2736" w:hanging="936"/>
+      </w:pPr>
+    </w:lvl>
+    <w:lvl w:ilvl="6">
+      <w:start w:val="1"/>
+      <w:numFmt w:val="decimal"/>
+      <w:lvlText w:val="%1.%2.%3.%4.%5.%6.%7."/>
+      <w:lvlJc w:val="left"/>
+      <w:pPr>
+        <w:ind w:left="3240" w:hanging="1080"/>
+      </w:pPr>
+    </w:lvl>
+    <w:lvl w:ilvl="7">
+      <w:start w:val="1"/>
+      <w:numFmt w:val="decimal"/>
+      <w:lvlText w:val="%1.%2.%3.%4.%5.%6.%7.%8."/>
+      <w:lvlJc w:val="left"/>
+      <w:pPr>
+        <w:ind w:left="3744" w:hanging="1224"/>
+      </w:pPr>
+    </w:lvl>
+    <w:lvl w:ilvl="8">
+      <w:start w:val="1"/>
+      <w:numFmt w:val="decimal"/>
+      <w:lvlText w:val="%1.%2.%3.%4.%5.%6.%7.%8.%9."/>
+      <w:lvlJc w:val="left"/>
+      <w:pPr>
+        <w:ind w:left="4320" w:hanging="1440"/>
+      </w:pPr>
+    </w:lvl>
+  </w:abstractNum>
+  <w:abstractNum w:abstractNumId="14">
+    <w:nsid w:val="4A0F5C55"/>
+    <w:multiLevelType w:val="multilevel"/>
+    <w:tmpl w:val="5EFC3F80"/>
+    <w:lvl w:ilvl="0">
+      <w:start w:val="4"/>
+      <w:numFmt w:val="decimal"/>
+      <w:lvlText w:val="%1."/>
+      <w:lvlJc w:val="left"/>
+      <w:pPr>
+        <w:ind w:left="720" w:hanging="360"/>
+      </w:pPr>
+      <w:rPr>
+        <w:rFonts w:hint="default"/>
+      </w:rPr>
+    </w:lvl>
+    <w:lvl w:ilvl="1">
+      <w:start w:val="1"/>
+      <w:numFmt w:val="decimal"/>
+      <w:lvlText w:val="%2."/>
+      <w:lvlJc w:val="left"/>
+      <w:pPr>
+        <w:ind w:left="1440" w:hanging="360"/>
+      </w:pPr>
+    </w:lvl>
+    <w:lvl w:ilvl="2">
+      <w:start w:val="1"/>
+      <w:numFmt w:val="lowerRoman"/>
+      <w:lvlText w:val="%3."/>
+      <w:lvlJc w:val="right"/>
+      <w:pPr>
+        <w:ind w:left="2160" w:hanging="180"/>
+      </w:pPr>
+    </w:lvl>
+    <w:lvl w:ilvl="3">
+      <w:start w:val="1"/>
+      <w:numFmt w:val="decimal"/>
+      <w:lvlText w:val="%4."/>
+      <w:lvlJc w:val="left"/>
+      <w:pPr>
+        <w:ind w:left="2880" w:hanging="360"/>
+      </w:pPr>
+    </w:lvl>
+    <w:lvl w:ilvl="4">
+      <w:start w:val="1"/>
+      <w:numFmt w:val="lowerLetter"/>
+      <w:lvlText w:val="%5."/>
+      <w:lvlJc w:val="left"/>
+      <w:pPr>
+        <w:ind w:left="3600" w:hanging="360"/>
+      </w:pPr>
+    </w:lvl>
+    <w:lvl w:ilvl="5">
+      <w:start w:val="1"/>
+      <w:numFmt w:val="lowerRoman"/>
+      <w:lvlText w:val="%6."/>
+      <w:lvlJc w:val="right"/>
+      <w:pPr>
+        <w:ind w:left="4320" w:hanging="180"/>
+      </w:pPr>
+    </w:lvl>
+    <w:lvl w:ilvl="6">
+      <w:start w:val="1"/>
+      <w:numFmt w:val="decimal"/>
+      <w:lvlText w:val="%7."/>
+      <w:lvlJc w:val="left"/>
+      <w:pPr>
+        <w:ind w:left="5040" w:hanging="360"/>
+      </w:pPr>
+    </w:lvl>
+    <w:lvl w:ilvl="7">
+      <w:start w:val="1"/>
+      <w:numFmt w:val="lowerLetter"/>
+      <w:lvlText w:val="%8."/>
+      <w:lvlJc w:val="left"/>
+      <w:pPr>
+        <w:ind w:left="5760" w:hanging="360"/>
+      </w:pPr>
+    </w:lvl>
+    <w:lvl w:ilvl="8">
+      <w:start w:val="1"/>
+      <w:numFmt w:val="lowerRoman"/>
+      <w:lvlText w:val="%9."/>
+      <w:lvlJc w:val="right"/>
+      <w:pPr>
+        <w:ind w:left="6480" w:hanging="180"/>
+      </w:pPr>
+    </w:lvl>
+  </w:abstractNum>
+  <w:abstractNum w:abstractNumId="15">
     <w:nsid w:val="4DC9522D"/>
     <w:multiLevelType w:val="multilevel"/>
     <w:tmpl w:val="041D001D"/>
@@ -1708,7 +2510,93 @@
       </w:pPr>
     </w:lvl>
   </w:abstractNum>
-  <w:abstractNum w:abstractNumId="8">
+  <w:abstractNum w:abstractNumId="16">
+    <w:nsid w:val="4FFD5FF4"/>
+    <w:multiLevelType w:val="multilevel"/>
+    <w:tmpl w:val="041D001F"/>
+    <w:lvl w:ilvl="0">
+      <w:start w:val="1"/>
+      <w:numFmt w:val="decimal"/>
+      <w:lvlText w:val="%1."/>
+      <w:lvlJc w:val="left"/>
+      <w:pPr>
+        <w:ind w:left="360" w:hanging="360"/>
+      </w:pPr>
+    </w:lvl>
+    <w:lvl w:ilvl="1">
+      <w:start w:val="1"/>
+      <w:numFmt w:val="decimal"/>
+      <w:lvlText w:val="%1.%2."/>
+      <w:lvlJc w:val="left"/>
+      <w:pPr>
+        <w:ind w:left="792" w:hanging="432"/>
+      </w:pPr>
+    </w:lvl>
+    <w:lvl w:ilvl="2">
+      <w:start w:val="1"/>
+      <w:numFmt w:val="decimal"/>
+      <w:lvlText w:val="%1.%2.%3."/>
+      <w:lvlJc w:val="left"/>
+      <w:pPr>
+        <w:ind w:left="1224" w:hanging="504"/>
+      </w:pPr>
+    </w:lvl>
+    <w:lvl w:ilvl="3">
+      <w:start w:val="1"/>
+      <w:numFmt w:val="decimal"/>
+      <w:lvlText w:val="%1.%2.%3.%4."/>
+      <w:lvlJc w:val="left"/>
+      <w:pPr>
+        <w:ind w:left="1728" w:hanging="648"/>
+      </w:pPr>
+    </w:lvl>
+    <w:lvl w:ilvl="4">
+      <w:start w:val="1"/>
+      <w:numFmt w:val="decimal"/>
+      <w:lvlText w:val="%1.%2.%3.%4.%5."/>
+      <w:lvlJc w:val="left"/>
+      <w:pPr>
+        <w:ind w:left="2232" w:hanging="792"/>
+      </w:pPr>
+    </w:lvl>
+    <w:lvl w:ilvl="5">
+      <w:start w:val="1"/>
+      <w:numFmt w:val="decimal"/>
+      <w:lvlText w:val="%1.%2.%3.%4.%5.%6."/>
+      <w:lvlJc w:val="left"/>
+      <w:pPr>
+        <w:ind w:left="2736" w:hanging="936"/>
+      </w:pPr>
+    </w:lvl>
+    <w:lvl w:ilvl="6">
+      <w:start w:val="1"/>
+      <w:numFmt w:val="decimal"/>
+      <w:lvlText w:val="%1.%2.%3.%4.%5.%6.%7."/>
+      <w:lvlJc w:val="left"/>
+      <w:pPr>
+        <w:ind w:left="3240" w:hanging="1080"/>
+      </w:pPr>
+    </w:lvl>
+    <w:lvl w:ilvl="7">
+      <w:start w:val="1"/>
+      <w:numFmt w:val="decimal"/>
+      <w:lvlText w:val="%1.%2.%3.%4.%5.%6.%7.%8."/>
+      <w:lvlJc w:val="left"/>
+      <w:pPr>
+        <w:ind w:left="3744" w:hanging="1224"/>
+      </w:pPr>
+    </w:lvl>
+    <w:lvl w:ilvl="8">
+      <w:start w:val="1"/>
+      <w:numFmt w:val="decimal"/>
+      <w:lvlText w:val="%1.%2.%3.%4.%5.%6.%7.%8.%9."/>
+      <w:lvlJc w:val="left"/>
+      <w:pPr>
+        <w:ind w:left="4320" w:hanging="1440"/>
+      </w:pPr>
+    </w:lvl>
+  </w:abstractNum>
+  <w:abstractNum w:abstractNumId="17">
     <w:nsid w:val="5074367F"/>
     <w:multiLevelType w:val="multilevel"/>
     <w:tmpl w:val="041D001F"/>
@@ -1794,7 +2682,7 @@
       </w:pPr>
     </w:lvl>
   </w:abstractNum>
-  <w:abstractNum w:abstractNumId="9">
+  <w:abstractNum w:abstractNumId="18">
     <w:nsid w:val="558C225D"/>
     <w:multiLevelType w:val="multilevel"/>
     <w:tmpl w:val="F3825DF6"/>
@@ -1907,7 +2795,7 @@
       </w:pPr>
     </w:lvl>
   </w:abstractNum>
-  <w:abstractNum w:abstractNumId="10">
+  <w:abstractNum w:abstractNumId="19">
     <w:nsid w:val="578E35B0"/>
     <w:multiLevelType w:val="multilevel"/>
     <w:tmpl w:val="E06C184E"/>
@@ -2020,7 +2908,120 @@
       </w:pPr>
     </w:lvl>
   </w:abstractNum>
-  <w:abstractNum w:abstractNumId="11">
+  <w:abstractNum w:abstractNumId="20">
+    <w:nsid w:val="581B54A5"/>
+    <w:multiLevelType w:val="multilevel"/>
+    <w:tmpl w:val="076AED5E"/>
+    <w:lvl w:ilvl="0">
+      <w:start w:val="9"/>
+      <w:numFmt w:val="decimal"/>
+      <w:lvlText w:val="%1"/>
+      <w:lvlJc w:val="left"/>
+      <w:pPr>
+        <w:ind w:left="360" w:hanging="360"/>
+      </w:pPr>
+      <w:rPr>
+        <w:rFonts w:hint="default"/>
+      </w:rPr>
+    </w:lvl>
+    <w:lvl w:ilvl="1">
+      <w:start w:val="1"/>
+      <w:numFmt w:val="decimal"/>
+      <w:lvlText w:val="%1.%2"/>
+      <w:lvlJc w:val="left"/>
+      <w:pPr>
+        <w:ind w:left="720" w:hanging="360"/>
+      </w:pPr>
+      <w:rPr>
+        <w:rFonts w:hint="default"/>
+      </w:rPr>
+    </w:lvl>
+    <w:lvl w:ilvl="2">
+      <w:start w:val="1"/>
+      <w:numFmt w:val="decimal"/>
+      <w:lvlText w:val="%1.%2.%3"/>
+      <w:lvlJc w:val="left"/>
+      <w:pPr>
+        <w:ind w:left="1440" w:hanging="720"/>
+      </w:pPr>
+      <w:rPr>
+        <w:rFonts w:hint="default"/>
+      </w:rPr>
+    </w:lvl>
+    <w:lvl w:ilvl="3">
+      <w:start w:val="1"/>
+      <w:numFmt w:val="decimal"/>
+      <w:lvlText w:val="%1.%2.%3.%4"/>
+      <w:lvlJc w:val="left"/>
+      <w:pPr>
+        <w:ind w:left="1800" w:hanging="720"/>
+      </w:pPr>
+      <w:rPr>
+        <w:rFonts w:hint="default"/>
+      </w:rPr>
+    </w:lvl>
+    <w:lvl w:ilvl="4">
+      <w:start w:val="1"/>
+      <w:numFmt w:val="decimal"/>
+      <w:lvlText w:val="%1.%2.%3.%4.%5"/>
+      <w:lvlJc w:val="left"/>
+      <w:pPr>
+        <w:ind w:left="2520" w:hanging="1080"/>
+      </w:pPr>
+      <w:rPr>
+        <w:rFonts w:hint="default"/>
+      </w:rPr>
+    </w:lvl>
+    <w:lvl w:ilvl="5">
+      <w:start w:val="1"/>
+      <w:numFmt w:val="decimal"/>
+      <w:lvlText w:val="%1.%2.%3.%4.%5.%6"/>
+      <w:lvlJc w:val="left"/>
+      <w:pPr>
+        <w:ind w:left="2880" w:hanging="1080"/>
+      </w:pPr>
+      <w:rPr>
+        <w:rFonts w:hint="default"/>
+      </w:rPr>
+    </w:lvl>
+    <w:lvl w:ilvl="6">
+      <w:start w:val="1"/>
+      <w:numFmt w:val="decimal"/>
+      <w:lvlText w:val="%1.%2.%3.%4.%5.%6.%7"/>
+      <w:lvlJc w:val="left"/>
+      <w:pPr>
+        <w:ind w:left="3600" w:hanging="1440"/>
+      </w:pPr>
+      <w:rPr>
+        <w:rFonts w:hint="default"/>
+      </w:rPr>
+    </w:lvl>
+    <w:lvl w:ilvl="7">
+      <w:start w:val="1"/>
+      <w:numFmt w:val="decimal"/>
+      <w:lvlText w:val="%1.%2.%3.%4.%5.%6.%7.%8"/>
+      <w:lvlJc w:val="left"/>
+      <w:pPr>
+        <w:ind w:left="3960" w:hanging="1440"/>
+      </w:pPr>
+      <w:rPr>
+        <w:rFonts w:hint="default"/>
+      </w:rPr>
+    </w:lvl>
+    <w:lvl w:ilvl="8">
+      <w:start w:val="1"/>
+      <w:numFmt w:val="decimal"/>
+      <w:lvlText w:val="%1.%2.%3.%4.%5.%6.%7.%8.%9"/>
+      <w:lvlJc w:val="left"/>
+      <w:pPr>
+        <w:ind w:left="4680" w:hanging="1800"/>
+      </w:pPr>
+      <w:rPr>
+        <w:rFonts w:hint="default"/>
+      </w:rPr>
+    </w:lvl>
+  </w:abstractNum>
+  <w:abstractNum w:abstractNumId="21">
     <w:nsid w:val="597643D2"/>
     <w:multiLevelType w:val="multilevel"/>
     <w:tmpl w:val="041D001F"/>
@@ -2106,7 +3107,7 @@
       </w:pPr>
     </w:lvl>
   </w:abstractNum>
-  <w:abstractNum w:abstractNumId="12">
+  <w:abstractNum w:abstractNumId="22">
     <w:nsid w:val="5D9B4FC5"/>
     <w:multiLevelType w:val="multilevel"/>
     <w:tmpl w:val="ED4AB650"/>
@@ -2219,7 +3220,7 @@
       </w:pPr>
     </w:lvl>
   </w:abstractNum>
-  <w:abstractNum w:abstractNumId="13">
+  <w:abstractNum w:abstractNumId="23">
     <w:nsid w:val="5E4D081F"/>
     <w:multiLevelType w:val="multilevel"/>
     <w:tmpl w:val="F510220C"/>
@@ -2308,7 +3309,7 @@
       </w:pPr>
     </w:lvl>
   </w:abstractNum>
-  <w:abstractNum w:abstractNumId="14">
+  <w:abstractNum w:abstractNumId="24">
     <w:nsid w:val="61247FF7"/>
     <w:multiLevelType w:val="multilevel"/>
     <w:tmpl w:val="0F3021C8"/>
@@ -2397,96 +3398,209 @@
       </w:pPr>
     </w:lvl>
   </w:abstractNum>
-  <w:abstractNum w:abstractNumId="15">
+  <w:abstractNum w:abstractNumId="25">
     <w:nsid w:val="64124D49"/>
-    <w:multiLevelType w:val="hybridMultilevel"/>
-    <w:tmpl w:val="5FA25022"/>
-    <w:lvl w:ilvl="0" w:tplc="041D000F">
-      <w:start w:val="4"/>
+    <w:multiLevelType w:val="multilevel"/>
+    <w:tmpl w:val="041D001F"/>
+    <w:lvl w:ilvl="0">
+      <w:start w:val="1"/>
       <w:numFmt w:val="decimal"/>
       <w:lvlText w:val="%1."/>
       <w:lvlJc w:val="left"/>
       <w:pPr>
-        <w:ind w:left="720" w:hanging="360"/>
+        <w:ind w:left="360" w:hanging="360"/>
       </w:pPr>
       <w:rPr>
         <w:rFonts w:hint="default"/>
       </w:rPr>
     </w:lvl>
-    <w:lvl w:ilvl="1" w:tplc="041D0019">
-      <w:start w:val="1"/>
-      <w:numFmt w:val="lowerLetter"/>
-      <w:lvlText w:val="%2."/>
-      <w:lvlJc w:val="left"/>
-      <w:pPr>
-        <w:ind w:left="1440" w:hanging="360"/>
-      </w:pPr>
-    </w:lvl>
-    <w:lvl w:ilvl="2" w:tplc="041D001B" w:tentative="1">
-      <w:start w:val="1"/>
-      <w:numFmt w:val="lowerRoman"/>
-      <w:lvlText w:val="%3."/>
-      <w:lvlJc w:val="right"/>
-      <w:pPr>
-        <w:ind w:left="2160" w:hanging="180"/>
-      </w:pPr>
-    </w:lvl>
-    <w:lvl w:ilvl="3" w:tplc="041D000F" w:tentative="1">
-      <w:start w:val="1"/>
-      <w:numFmt w:val="decimal"/>
-      <w:lvlText w:val="%4."/>
-      <w:lvlJc w:val="left"/>
-      <w:pPr>
-        <w:ind w:left="2880" w:hanging="360"/>
-      </w:pPr>
-    </w:lvl>
-    <w:lvl w:ilvl="4" w:tplc="041D0019" w:tentative="1">
-      <w:start w:val="1"/>
-      <w:numFmt w:val="lowerLetter"/>
-      <w:lvlText w:val="%5."/>
-      <w:lvlJc w:val="left"/>
-      <w:pPr>
-        <w:ind w:left="3600" w:hanging="360"/>
-      </w:pPr>
-    </w:lvl>
-    <w:lvl w:ilvl="5" w:tplc="041D001B" w:tentative="1">
-      <w:start w:val="1"/>
-      <w:numFmt w:val="lowerRoman"/>
-      <w:lvlText w:val="%6."/>
-      <w:lvlJc w:val="right"/>
-      <w:pPr>
-        <w:ind w:left="4320" w:hanging="180"/>
-      </w:pPr>
-    </w:lvl>
-    <w:lvl w:ilvl="6" w:tplc="041D000F" w:tentative="1">
-      <w:start w:val="1"/>
-      <w:numFmt w:val="decimal"/>
-      <w:lvlText w:val="%7."/>
-      <w:lvlJc w:val="left"/>
-      <w:pPr>
-        <w:ind w:left="5040" w:hanging="360"/>
-      </w:pPr>
-    </w:lvl>
-    <w:lvl w:ilvl="7" w:tplc="041D0019" w:tentative="1">
-      <w:start w:val="1"/>
-      <w:numFmt w:val="lowerLetter"/>
-      <w:lvlText w:val="%8."/>
-      <w:lvlJc w:val="left"/>
-      <w:pPr>
-        <w:ind w:left="5760" w:hanging="360"/>
-      </w:pPr>
-    </w:lvl>
-    <w:lvl w:ilvl="8" w:tplc="041D001B" w:tentative="1">
-      <w:start w:val="1"/>
-      <w:numFmt w:val="lowerRoman"/>
-      <w:lvlText w:val="%9."/>
-      <w:lvlJc w:val="right"/>
-      <w:pPr>
-        <w:ind w:left="6480" w:hanging="180"/>
+    <w:lvl w:ilvl="1">
+      <w:start w:val="1"/>
+      <w:numFmt w:val="decimal"/>
+      <w:lvlText w:val="%1.%2."/>
+      <w:lvlJc w:val="left"/>
+      <w:pPr>
+        <w:ind w:left="792" w:hanging="432"/>
+      </w:pPr>
+    </w:lvl>
+    <w:lvl w:ilvl="2">
+      <w:start w:val="1"/>
+      <w:numFmt w:val="decimal"/>
+      <w:lvlText w:val="%1.%2.%3."/>
+      <w:lvlJc w:val="left"/>
+      <w:pPr>
+        <w:ind w:left="1224" w:hanging="504"/>
+      </w:pPr>
+    </w:lvl>
+    <w:lvl w:ilvl="3">
+      <w:start w:val="1"/>
+      <w:numFmt w:val="decimal"/>
+      <w:lvlText w:val="%1.%2.%3.%4."/>
+      <w:lvlJc w:val="left"/>
+      <w:pPr>
+        <w:ind w:left="1728" w:hanging="648"/>
+      </w:pPr>
+    </w:lvl>
+    <w:lvl w:ilvl="4">
+      <w:start w:val="1"/>
+      <w:numFmt w:val="decimal"/>
+      <w:lvlText w:val="%1.%2.%3.%4.%5."/>
+      <w:lvlJc w:val="left"/>
+      <w:pPr>
+        <w:ind w:left="2232" w:hanging="792"/>
+      </w:pPr>
+    </w:lvl>
+    <w:lvl w:ilvl="5">
+      <w:start w:val="1"/>
+      <w:numFmt w:val="decimal"/>
+      <w:lvlText w:val="%1.%2.%3.%4.%5.%6."/>
+      <w:lvlJc w:val="left"/>
+      <w:pPr>
+        <w:ind w:left="2736" w:hanging="936"/>
+      </w:pPr>
+    </w:lvl>
+    <w:lvl w:ilvl="6">
+      <w:start w:val="1"/>
+      <w:numFmt w:val="decimal"/>
+      <w:lvlText w:val="%1.%2.%3.%4.%5.%6.%7."/>
+      <w:lvlJc w:val="left"/>
+      <w:pPr>
+        <w:ind w:left="3240" w:hanging="1080"/>
+      </w:pPr>
+    </w:lvl>
+    <w:lvl w:ilvl="7">
+      <w:start w:val="1"/>
+      <w:numFmt w:val="decimal"/>
+      <w:lvlText w:val="%1.%2.%3.%4.%5.%6.%7.%8."/>
+      <w:lvlJc w:val="left"/>
+      <w:pPr>
+        <w:ind w:left="3744" w:hanging="1224"/>
+      </w:pPr>
+    </w:lvl>
+    <w:lvl w:ilvl="8">
+      <w:start w:val="1"/>
+      <w:numFmt w:val="decimal"/>
+      <w:lvlText w:val="%1.%2.%3.%4.%5.%6.%7.%8.%9."/>
+      <w:lvlJc w:val="left"/>
+      <w:pPr>
+        <w:ind w:left="4320" w:hanging="1440"/>
       </w:pPr>
     </w:lvl>
   </w:abstractNum>
-  <w:abstractNum w:abstractNumId="16">
+  <w:abstractNum w:abstractNumId="26">
+    <w:nsid w:val="6A964BDC"/>
+    <w:multiLevelType w:val="multilevel"/>
+    <w:tmpl w:val="076AED5E"/>
+    <w:lvl w:ilvl="0">
+      <w:start w:val="9"/>
+      <w:numFmt w:val="decimal"/>
+      <w:lvlText w:val="%1"/>
+      <w:lvlJc w:val="left"/>
+      <w:pPr>
+        <w:ind w:left="360" w:hanging="360"/>
+      </w:pPr>
+      <w:rPr>
+        <w:rFonts w:hint="default"/>
+      </w:rPr>
+    </w:lvl>
+    <w:lvl w:ilvl="1">
+      <w:start w:val="1"/>
+      <w:numFmt w:val="decimal"/>
+      <w:lvlText w:val="%1.%2"/>
+      <w:lvlJc w:val="left"/>
+      <w:pPr>
+        <w:ind w:left="720" w:hanging="360"/>
+      </w:pPr>
+      <w:rPr>
+        <w:rFonts w:hint="default"/>
+      </w:rPr>
+    </w:lvl>
+    <w:lvl w:ilvl="2">
+      <w:start w:val="1"/>
+      <w:numFmt w:val="decimal"/>
+      <w:lvlText w:val="%1.%2.%3"/>
+      <w:lvlJc w:val="left"/>
+      <w:pPr>
+        <w:ind w:left="1440" w:hanging="720"/>
+      </w:pPr>
+      <w:rPr>
+        <w:rFonts w:hint="default"/>
+      </w:rPr>
+    </w:lvl>
+    <w:lvl w:ilvl="3">
+      <w:start w:val="1"/>
+      <w:numFmt w:val="decimal"/>
+      <w:lvlText w:val="%1.%2.%3.%4"/>
+      <w:lvlJc w:val="left"/>
+      <w:pPr>
+        <w:ind w:left="1800" w:hanging="720"/>
+      </w:pPr>
+      <w:rPr>
+        <w:rFonts w:hint="default"/>
+      </w:rPr>
+    </w:lvl>
+    <w:lvl w:ilvl="4">
+      <w:start w:val="1"/>
+      <w:numFmt w:val="decimal"/>
+      <w:lvlText w:val="%1.%2.%3.%4.%5"/>
+      <w:lvlJc w:val="left"/>
+      <w:pPr>
+        <w:ind w:left="2520" w:hanging="1080"/>
+      </w:pPr>
+      <w:rPr>
+        <w:rFonts w:hint="default"/>
+      </w:rPr>
+    </w:lvl>
+    <w:lvl w:ilvl="5">
+      <w:start w:val="1"/>
+      <w:numFmt w:val="decimal"/>
+      <w:lvlText w:val="%1.%2.%3.%4.%5.%6"/>
+      <w:lvlJc w:val="left"/>
+      <w:pPr>
+        <w:ind w:left="2880" w:hanging="1080"/>
+      </w:pPr>
+      <w:rPr>
+        <w:rFonts w:hint="default"/>
+      </w:rPr>
+    </w:lvl>
+    <w:lvl w:ilvl="6">
+      <w:start w:val="1"/>
+      <w:numFmt w:val="decimal"/>
+      <w:lvlText w:val="%1.%2.%3.%4.%5.%6.%7"/>
+      <w:lvlJc w:val="left"/>
+      <w:pPr>
+        <w:ind w:left="3600" w:hanging="1440"/>
+      </w:pPr>
+      <w:rPr>
+        <w:rFonts w:hint="default"/>
+      </w:rPr>
+    </w:lvl>
+    <w:lvl w:ilvl="7">
+      <w:start w:val="1"/>
+      <w:numFmt w:val="decimal"/>
+      <w:lvlText w:val="%1.%2.%3.%4.%5.%6.%7.%8"/>
+      <w:lvlJc w:val="left"/>
+      <w:pPr>
+        <w:ind w:left="3960" w:hanging="1440"/>
+      </w:pPr>
+      <w:rPr>
+        <w:rFonts w:hint="default"/>
+      </w:rPr>
+    </w:lvl>
+    <w:lvl w:ilvl="8">
+      <w:start w:val="1"/>
+      <w:numFmt w:val="decimal"/>
+      <w:lvlText w:val="%1.%2.%3.%4.%5.%6.%7.%8.%9"/>
+      <w:lvlJc w:val="left"/>
+      <w:pPr>
+        <w:ind w:left="4680" w:hanging="1800"/>
+      </w:pPr>
+      <w:rPr>
+        <w:rFonts w:hint="default"/>
+      </w:rPr>
+    </w:lvl>
+  </w:abstractNum>
+  <w:abstractNum w:abstractNumId="27">
     <w:nsid w:val="6FCA7508"/>
     <w:multiLevelType w:val="multilevel"/>
     <w:tmpl w:val="041D001F"/>
@@ -2572,7 +3686,7 @@
       </w:pPr>
     </w:lvl>
   </w:abstractNum>
-  <w:abstractNum w:abstractNumId="17">
+  <w:abstractNum w:abstractNumId="28">
     <w:nsid w:val="75202785"/>
     <w:multiLevelType w:val="hybridMultilevel"/>
     <w:tmpl w:val="43BE42EC"/>
@@ -2661,7 +3775,7 @@
       </w:pPr>
     </w:lvl>
   </w:abstractNum>
-  <w:abstractNum w:abstractNumId="18">
+  <w:abstractNum w:abstractNumId="29">
     <w:nsid w:val="768E002D"/>
     <w:multiLevelType w:val="hybridMultilevel"/>
     <w:tmpl w:val="69EACCD4"/>
@@ -2750,7 +3864,7 @@
       </w:pPr>
     </w:lvl>
   </w:abstractNum>
-  <w:abstractNum w:abstractNumId="19">
+  <w:abstractNum w:abstractNumId="30">
     <w:nsid w:val="77582C40"/>
     <w:multiLevelType w:val="multilevel"/>
     <w:tmpl w:val="041D001F"/>
@@ -2836,7 +3950,7 @@
       </w:pPr>
     </w:lvl>
   </w:abstractNum>
-  <w:abstractNum w:abstractNumId="20">
+  <w:abstractNum w:abstractNumId="31">
     <w:nsid w:val="7C7C03F7"/>
     <w:multiLevelType w:val="multilevel"/>
     <w:tmpl w:val="8DF8EDC6"/>
@@ -2946,6 +4060,92 @@
           <w:tab w:val="num" w:pos="6480"/>
         </w:tabs>
         <w:ind w:left="6480" w:hanging="360"/>
+      </w:pPr>
+    </w:lvl>
+  </w:abstractNum>
+  <w:abstractNum w:abstractNumId="32">
+    <w:nsid w:val="7E5C5D5A"/>
+    <w:multiLevelType w:val="multilevel"/>
+    <w:tmpl w:val="041D001F"/>
+    <w:lvl w:ilvl="0">
+      <w:start w:val="1"/>
+      <w:numFmt w:val="decimal"/>
+      <w:lvlText w:val="%1."/>
+      <w:lvlJc w:val="left"/>
+      <w:pPr>
+        <w:ind w:left="360" w:hanging="360"/>
+      </w:pPr>
+    </w:lvl>
+    <w:lvl w:ilvl="1">
+      <w:start w:val="1"/>
+      <w:numFmt w:val="decimal"/>
+      <w:lvlText w:val="%1.%2."/>
+      <w:lvlJc w:val="left"/>
+      <w:pPr>
+        <w:ind w:left="792" w:hanging="432"/>
+      </w:pPr>
+    </w:lvl>
+    <w:lvl w:ilvl="2">
+      <w:start w:val="1"/>
+      <w:numFmt w:val="decimal"/>
+      <w:lvlText w:val="%1.%2.%3."/>
+      <w:lvlJc w:val="left"/>
+      <w:pPr>
+        <w:ind w:left="1224" w:hanging="504"/>
+      </w:pPr>
+    </w:lvl>
+    <w:lvl w:ilvl="3">
+      <w:start w:val="1"/>
+      <w:numFmt w:val="decimal"/>
+      <w:lvlText w:val="%1.%2.%3.%4."/>
+      <w:lvlJc w:val="left"/>
+      <w:pPr>
+        <w:ind w:left="1728" w:hanging="648"/>
+      </w:pPr>
+    </w:lvl>
+    <w:lvl w:ilvl="4">
+      <w:start w:val="1"/>
+      <w:numFmt w:val="decimal"/>
+      <w:lvlText w:val="%1.%2.%3.%4.%5."/>
+      <w:lvlJc w:val="left"/>
+      <w:pPr>
+        <w:ind w:left="2232" w:hanging="792"/>
+      </w:pPr>
+    </w:lvl>
+    <w:lvl w:ilvl="5">
+      <w:start w:val="1"/>
+      <w:numFmt w:val="decimal"/>
+      <w:lvlText w:val="%1.%2.%3.%4.%5.%6."/>
+      <w:lvlJc w:val="left"/>
+      <w:pPr>
+        <w:ind w:left="2736" w:hanging="936"/>
+      </w:pPr>
+    </w:lvl>
+    <w:lvl w:ilvl="6">
+      <w:start w:val="1"/>
+      <w:numFmt w:val="decimal"/>
+      <w:lvlText w:val="%1.%2.%3.%4.%5.%6.%7."/>
+      <w:lvlJc w:val="left"/>
+      <w:pPr>
+        <w:ind w:left="3240" w:hanging="1080"/>
+      </w:pPr>
+    </w:lvl>
+    <w:lvl w:ilvl="7">
+      <w:start w:val="1"/>
+      <w:numFmt w:val="decimal"/>
+      <w:lvlText w:val="%1.%2.%3.%4.%5.%6.%7.%8."/>
+      <w:lvlJc w:val="left"/>
+      <w:pPr>
+        <w:ind w:left="3744" w:hanging="1224"/>
+      </w:pPr>
+    </w:lvl>
+    <w:lvl w:ilvl="8">
+      <w:start w:val="1"/>
+      <w:numFmt w:val="decimal"/>
+      <w:lvlText w:val="%1.%2.%3.%4.%5.%6.%7.%8.%9."/>
+      <w:lvlJc w:val="left"/>
+      <w:pPr>
+        <w:ind w:left="4320" w:hanging="1440"/>
       </w:pPr>
     </w:lvl>
   </w:abstractNum>
@@ -2953,64 +4153,100 @@
     <w:abstractNumId w:val="0"/>
   </w:num>
   <w:num w:numId="2">
+    <w:abstractNumId w:val="15"/>
+  </w:num>
+  <w:num w:numId="3">
     <w:abstractNumId w:val="7"/>
   </w:num>
-  <w:num w:numId="3">
+  <w:num w:numId="4">
+    <w:abstractNumId w:val="19"/>
+  </w:num>
+  <w:num w:numId="5">
+    <w:abstractNumId w:val="18"/>
+  </w:num>
+  <w:num w:numId="6">
+    <w:abstractNumId w:val="31"/>
+  </w:num>
+  <w:num w:numId="7">
+    <w:abstractNumId w:val="9"/>
+  </w:num>
+  <w:num w:numId="8">
+    <w:abstractNumId w:val="22"/>
+  </w:num>
+  <w:num w:numId="9">
+    <w:abstractNumId w:val="27"/>
+  </w:num>
+  <w:num w:numId="10">
+    <w:abstractNumId w:val="17"/>
+  </w:num>
+  <w:num w:numId="11">
+    <w:abstractNumId w:val="21"/>
+  </w:num>
+  <w:num w:numId="12">
+    <w:abstractNumId w:val="30"/>
+  </w:num>
+  <w:num w:numId="13">
+    <w:abstractNumId w:val="29"/>
+  </w:num>
+  <w:num w:numId="14">
+    <w:abstractNumId w:val="28"/>
+  </w:num>
+  <w:num w:numId="15">
+    <w:abstractNumId w:val="12"/>
+  </w:num>
+  <w:num w:numId="16">
+    <w:abstractNumId w:val="5"/>
+  </w:num>
+  <w:num w:numId="17">
+    <w:abstractNumId w:val="24"/>
+  </w:num>
+  <w:num w:numId="18">
+    <w:abstractNumId w:val="23"/>
+  </w:num>
+  <w:num w:numId="19">
+    <w:abstractNumId w:val="8"/>
+  </w:num>
+  <w:num w:numId="20">
+    <w:abstractNumId w:val="25"/>
+  </w:num>
+  <w:num w:numId="21">
+    <w:abstractNumId w:val="11"/>
+  </w:num>
+  <w:num w:numId="22">
+    <w:abstractNumId w:val="1"/>
+  </w:num>
+  <w:num w:numId="23">
+    <w:abstractNumId w:val="16"/>
+  </w:num>
+  <w:num w:numId="24">
+    <w:abstractNumId w:val="10"/>
+  </w:num>
+  <w:num w:numId="25">
+    <w:abstractNumId w:val="4"/>
+  </w:num>
+  <w:num w:numId="26">
+    <w:abstractNumId w:val="3"/>
+  </w:num>
+  <w:num w:numId="27">
+    <w:abstractNumId w:val="14"/>
+  </w:num>
+  <w:num w:numId="28">
     <w:abstractNumId w:val="2"/>
   </w:num>
-  <w:num w:numId="4">
-    <w:abstractNumId w:val="10"/>
+  <w:num w:numId="29">
+    <w:abstractNumId w:val="6"/>
   </w:num>
-  <w:num w:numId="5">
-    <w:abstractNumId w:val="9"/>
+  <w:num w:numId="30">
+    <w:abstractNumId w:val="13"/>
   </w:num>
-  <w:num w:numId="6">
+  <w:num w:numId="31">
     <w:abstractNumId w:val="20"/>
   </w:num>
-  <w:num w:numId="7">
-    <w:abstractNumId w:val="4"/>
+  <w:num w:numId="32">
+    <w:abstractNumId w:val="26"/>
   </w:num>
-  <w:num w:numId="8">
-    <w:abstractNumId w:val="12"/>
-  </w:num>
-  <w:num w:numId="9">
-    <w:abstractNumId w:val="16"/>
-  </w:num>
-  <w:num w:numId="10">
-    <w:abstractNumId w:val="8"/>
-  </w:num>
-  <w:num w:numId="11">
-    <w:abstractNumId w:val="11"/>
-  </w:num>
-  <w:num w:numId="12">
-    <w:abstractNumId w:val="19"/>
-  </w:num>
-  <w:num w:numId="13">
-    <w:abstractNumId w:val="18"/>
-  </w:num>
-  <w:num w:numId="14">
-    <w:abstractNumId w:val="17"/>
-  </w:num>
-  <w:num w:numId="15">
-    <w:abstractNumId w:val="6"/>
-  </w:num>
-  <w:num w:numId="16">
-    <w:abstractNumId w:val="1"/>
-  </w:num>
-  <w:num w:numId="17">
-    <w:abstractNumId w:val="14"/>
-  </w:num>
-  <w:num w:numId="18">
-    <w:abstractNumId w:val="13"/>
-  </w:num>
-  <w:num w:numId="19">
-    <w:abstractNumId w:val="3"/>
-  </w:num>
-  <w:num w:numId="20">
-    <w:abstractNumId w:val="15"/>
-  </w:num>
-  <w:num w:numId="21">
-    <w:abstractNumId w:val="5"/>
+  <w:num w:numId="33">
+    <w:abstractNumId w:val="32"/>
   </w:num>
 </w:numbering>
 </file>

</xml_diff>